<commit_message>
Ensayo de 10 a 60
Se realizó el cálculo de parámetros con el ensayo guardado en respuesta_escalon_180510160713.mat. Los resultados se guardaron en "Ideas Respecto a la Linealización del sistema".
</commit_message>
<xml_diff>
--- a/Ideas Respecto a la Linealización del sistema.docx
+++ b/Ideas Respecto a la Linealización del sistema.docx
@@ -91,8 +91,6 @@
         </w:rPr>
         <w:t>a señal de entrada entre 10 y 60</w:t>
       </w:r>
-      <w:bookmarkStart w:id="0" w:name="_GoBack"/>
-      <w:bookmarkEnd w:id="0"/>
       <w:r>
         <w:rPr>
           <w:lang w:val="es-AR"/>
@@ -154,7 +152,7 @@
           <w:lang w:val="es-AR"/>
         </w:rPr>
       </w:pPr>
-      <w:bookmarkStart w:id="1" w:name="_Ref513715659"/>
+      <w:bookmarkStart w:id="0" w:name="_Ref513715659"/>
       <w:r>
         <w:rPr>
           <w:lang w:val="es-AR"/>
@@ -183,7 +181,7 @@
       <w:r>
         <w:fldChar w:fldCharType="end"/>
       </w:r>
-      <w:bookmarkEnd w:id="1"/>
+      <w:bookmarkEnd w:id="0"/>
       <w:r>
         <w:rPr>
           <w:lang w:val="es-AR"/>
@@ -1228,24 +1226,76 @@
           <w:rFonts w:eastAsiaTheme="minorEastAsia"/>
           <w:lang w:val="es-AR"/>
         </w:rPr>
-        <w:t xml:space="preserve"> tiene algún error de escala, corroboro los valores con uno de los ensayos al escalón viejos:</w:t>
+        <w:t xml:space="preserve"> tiene algún error de escala, corroboro los valores co</w:t>
+      </w:r>
+      <w:r>
+        <w:rPr>
+          <w:rFonts w:eastAsiaTheme="minorEastAsia"/>
+          <w:lang w:val="es-AR"/>
+        </w:rPr>
+        <w:t>n uno de los ensayos al escalón.</w:t>
       </w:r>
     </w:p>
     <w:p>
       <w:pPr>
-        <w:keepNext/>
-        <w:jc w:val="center"/>
+        <w:rPr>
+          <w:rFonts w:ascii="Courier New" w:hAnsi="Courier New" w:cs="Courier New"/>
+          <w:sz w:val="24"/>
+          <w:szCs w:val="24"/>
+          <w:lang w:val="es-AR"/>
+        </w:rPr>
       </w:pPr>
       <w:r>
         <w:rPr>
+          <w:lang w:val="es-AR"/>
+        </w:rPr>
+        <w:t xml:space="preserve">Haciendo el ensayo de 10 a 60% de </w:t>
+      </w:r>
+      <w:proofErr w:type="spellStart"/>
+      <w:r>
+        <w:rPr>
+          <w:lang w:val="es-AR"/>
+        </w:rPr>
+        <w:t>dutycycle</w:t>
+      </w:r>
+      <w:proofErr w:type="spellEnd"/>
+      <w:r>
+        <w:rPr>
+          <w:lang w:val="es-AR"/>
+        </w:rPr>
+        <w:t xml:space="preserve"> se obtuvo el ensayo mostrado a continuación, cuyos datos están guardados en el archivo </w:t>
+      </w:r>
+      <w:r>
+        <w:rPr>
+          <w:rFonts w:ascii="Courier New" w:hAnsi="Courier New" w:cs="Courier New"/>
+          <w:color w:val="A020F0"/>
+          <w:sz w:val="20"/>
+          <w:szCs w:val="20"/>
+          <w:lang w:val="es-AR"/>
+        </w:rPr>
+        <w:t>respuesta_escalon_180510160713.mat</w:t>
+      </w:r>
+      <w:r>
+        <w:t xml:space="preserve">. </w:t>
+      </w:r>
+    </w:p>
+    <w:p>
+      <w:pPr>
+        <w:rPr>
+          <w:rFonts w:eastAsiaTheme="minorEastAsia"/>
+          <w:lang w:val="es-AR"/>
+        </w:rPr>
+      </w:pPr>
+      <w:r>
+        <w:rPr>
           <w:rFonts w:eastAsiaTheme="minorEastAsia"/>
           <w:noProof/>
         </w:rPr>
         <w:drawing>
-          <wp:inline distT="0" distB="0" distL="0" distR="0" wp14:anchorId="44CC18E9" wp14:editId="64E47CEE">
-            <wp:extent cx="5943600" cy="3109595"/>
+          <wp:inline distT="0" distB="0" distL="0" distR="0">
+            <wp:extent cx="5324475" cy="3990975"/>
             <wp:effectExtent l="0" t="0" r="0" b="0"/>
-            <wp:docPr id="3" name="Imagen 3"/>
+            <wp:docPr id="4" name="Imagen 4"/>
             <wp:cNvGraphicFramePr>
               <a:graphicFrameLocks xmlns:a="http://schemas.openxmlformats.org/drawingml/2006/main" noChangeAspect="1"/>
             </wp:cNvGraphicFramePr>
@@ -1253,8 +1303,10 @@
               <a:graphicData uri="http://schemas.openxmlformats.org/drawingml/2006/picture">
                 <pic:pic xmlns:pic="http://schemas.openxmlformats.org/drawingml/2006/picture">
                   <pic:nvPicPr>
-                    <pic:cNvPr id="3" name="180423182356_resp_escalon.png"/>
-                    <pic:cNvPicPr/>
+                    <pic:cNvPr id="0" name="Picture 2"/>
+                    <pic:cNvPicPr>
+                      <a:picLocks noChangeAspect="1" noChangeArrowheads="1"/>
+                    </pic:cNvPicPr>
                   </pic:nvPicPr>
                   <pic:blipFill>
                     <a:blip r:embed="rId8">
@@ -1264,18 +1316,23 @@
                         </a:ext>
                       </a:extLst>
                     </a:blip>
+                    <a:srcRect/>
                     <a:stretch>
                       <a:fillRect/>
                     </a:stretch>
                   </pic:blipFill>
-                  <pic:spPr>
+                  <pic:spPr bwMode="auto">
                     <a:xfrm>
                       <a:off x="0" y="0"/>
-                      <a:ext cx="5943600" cy="3109595"/>
+                      <a:ext cx="5324475" cy="3990975"/>
                     </a:xfrm>
                     <a:prstGeom prst="rect">
                       <a:avLst/>
                     </a:prstGeom>
+                    <a:noFill/>
+                    <a:ln>
+                      <a:noFill/>
+                    </a:ln>
                   </pic:spPr>
                 </pic:pic>
               </a:graphicData>
@@ -1337,58 +1394,478 @@
         <w:rPr>
           <w:lang w:val="es-AR"/>
         </w:rPr>
-        <w:t xml:space="preserve">De estos datos sacamos que para un </w:t>
-      </w:r>
-      <w:r>
-        <w:rPr>
-          <w:lang w:val="es-AR"/>
-        </w:rPr>
-        <w:t xml:space="preserve">PWM constante de 10% la salida oscila entre </w:t>
-      </w:r>
-      <w:r>
-        <w:rPr>
-          <w:lang w:val="es-AR"/>
-        </w:rPr>
-        <w:t>88.0778</w:t>
-      </w:r>
-      <w:r>
-        <w:rPr>
-          <w:lang w:val="es-AR"/>
-        </w:rPr>
-        <w:t xml:space="preserve"> y </w:t>
-      </w:r>
-      <w:r>
-        <w:rPr>
-          <w:lang w:val="es-AR"/>
-        </w:rPr>
-        <w:t>88.6693</w:t>
-      </w:r>
-      <w:r>
-        <w:rPr>
-          <w:lang w:val="es-AR"/>
-        </w:rPr>
-        <w:t xml:space="preserve"> rpm, con una media de </w:t>
-      </w:r>
-      <w:r>
-        <w:rPr>
-          <w:lang w:val="es-AR"/>
-        </w:rPr>
-        <w:t>88.4389</w:t>
-      </w:r>
-      <w:r>
-        <w:rPr>
-          <w:lang w:val="es-AR"/>
-        </w:rPr>
-        <w:t xml:space="preserve"> rpm. Tomo para la </w:t>
-      </w:r>
-      <w:proofErr w:type="spellStart"/>
-      <w:r>
-        <w:rPr>
-          <w:lang w:val="es-AR"/>
-        </w:rPr>
-        <w:t>linealización</w:t>
-      </w:r>
-      <w:proofErr w:type="spellEnd"/>
+        <w:t>Calculando a partir de estos datos, obtenemos los siguientes parámetros:</w:t>
+      </w:r>
+    </w:p>
+    <w:tbl>
+      <w:tblPr>
+        <w:tblStyle w:val="Tablaconcuadrcula"/>
+        <w:tblW w:w="0" w:type="auto"/>
+        <w:tblLook w:val="04A0" w:firstRow="1" w:lastRow="0" w:firstColumn="1" w:lastColumn="0" w:noHBand="0" w:noVBand="1"/>
+      </w:tblPr>
+      <w:tblGrid>
+        <w:gridCol w:w="1558"/>
+        <w:gridCol w:w="1558"/>
+        <w:gridCol w:w="1558"/>
+        <w:gridCol w:w="1558"/>
+        <w:gridCol w:w="1559"/>
+        <w:gridCol w:w="1559"/>
+      </w:tblGrid>
+      <w:tr>
+        <w:tc>
+          <w:tcPr>
+            <w:tcW w:w="1558" w:type="dxa"/>
+          </w:tcPr>
+          <w:p>
+            <w:pPr>
+              <w:rPr>
+                <w:lang w:val="es-AR"/>
+              </w:rPr>
+            </w:pPr>
+          </w:p>
+        </w:tc>
+        <w:tc>
+          <w:tcPr>
+            <w:tcW w:w="1558" w:type="dxa"/>
+          </w:tcPr>
+          <w:p>
+            <w:pPr>
+              <w:rPr>
+                <w:lang w:val="es-AR"/>
+              </w:rPr>
+            </w:pPr>
+            <w:r>
+              <w:rPr>
+                <w:lang w:val="es-AR"/>
+              </w:rPr>
+              <w:t>A</w:t>
+            </w:r>
+          </w:p>
+        </w:tc>
+        <w:tc>
+          <w:tcPr>
+            <w:tcW w:w="1558" w:type="dxa"/>
+          </w:tcPr>
+          <w:p>
+            <w:pPr>
+              <w:rPr>
+                <w:lang w:val="es-AR"/>
+              </w:rPr>
+            </w:pPr>
+            <w:r>
+              <w:rPr>
+                <w:lang w:val="es-AR"/>
+              </w:rPr>
+              <w:t>B</w:t>
+            </w:r>
+          </w:p>
+        </w:tc>
+        <w:tc>
+          <w:tcPr>
+            <w:tcW w:w="1558" w:type="dxa"/>
+          </w:tcPr>
+          <w:p>
+            <w:pPr>
+              <w:rPr>
+                <w:lang w:val="es-AR"/>
+              </w:rPr>
+            </w:pPr>
+            <w:r>
+              <w:rPr>
+                <w:lang w:val="es-AR"/>
+              </w:rPr>
+              <w:t>C</w:t>
+            </w:r>
+          </w:p>
+        </w:tc>
+        <w:tc>
+          <w:tcPr>
+            <w:tcW w:w="1559" w:type="dxa"/>
+          </w:tcPr>
+          <w:p>
+            <w:pPr>
+              <w:rPr>
+                <w:lang w:val="es-AR"/>
+              </w:rPr>
+            </w:pPr>
+            <w:r>
+              <w:rPr>
+                <w:lang w:val="es-AR"/>
+              </w:rPr>
+              <w:t>D</w:t>
+            </w:r>
+          </w:p>
+        </w:tc>
+        <w:tc>
+          <w:tcPr>
+            <w:tcW w:w="1559" w:type="dxa"/>
+          </w:tcPr>
+          <w:p>
+            <w:pPr>
+              <w:rPr>
+                <w:lang w:val="es-AR"/>
+              </w:rPr>
+            </w:pPr>
+            <w:r>
+              <w:rPr>
+                <w:lang w:val="es-AR"/>
+              </w:rPr>
+              <w:t>E</w:t>
+            </w:r>
+          </w:p>
+        </w:tc>
+      </w:tr>
+      <w:tr>
+        <w:tc>
+          <w:tcPr>
+            <w:tcW w:w="1558" w:type="dxa"/>
+          </w:tcPr>
+          <w:p>
+            <w:pPr>
+              <w:rPr>
+                <w:lang w:val="es-AR"/>
+              </w:rPr>
+            </w:pPr>
+            <w:r>
+              <w:rPr>
+                <w:lang w:val="es-AR"/>
+              </w:rPr>
+              <w:t>P</w:t>
+            </w:r>
+          </w:p>
+        </w:tc>
+        <w:tc>
+          <w:tcPr>
+            <w:tcW w:w="1558" w:type="dxa"/>
+          </w:tcPr>
+          <w:p>
+            <w:pPr>
+              <w:rPr>
+                <w:lang w:val="es-AR"/>
+              </w:rPr>
+            </w:pPr>
+            <w:r>
+              <w:rPr>
+                <w:lang w:val="es-AR"/>
+              </w:rPr>
+              <w:t>0.11481</w:t>
+            </w:r>
+          </w:p>
+        </w:tc>
+        <w:tc>
+          <w:tcPr>
+            <w:tcW w:w="1558" w:type="dxa"/>
+          </w:tcPr>
+          <w:p>
+            <w:pPr>
+              <w:rPr>
+                <w:lang w:val="es-AR"/>
+              </w:rPr>
+            </w:pPr>
+            <w:r>
+              <w:rPr>
+                <w:lang w:val="es-AR"/>
+              </w:rPr>
+              <w:t>0</w:t>
+            </w:r>
+          </w:p>
+        </w:tc>
+        <w:tc>
+          <w:tcPr>
+            <w:tcW w:w="1558" w:type="dxa"/>
+          </w:tcPr>
+          <w:p>
+            <w:pPr>
+              <w:rPr>
+                <w:lang w:val="es-AR"/>
+              </w:rPr>
+            </w:pPr>
+            <w:r>
+              <w:rPr>
+                <w:lang w:val="es-AR"/>
+              </w:rPr>
+              <w:t>0</w:t>
+            </w:r>
+          </w:p>
+        </w:tc>
+        <w:tc>
+          <w:tcPr>
+            <w:tcW w:w="1559" w:type="dxa"/>
+          </w:tcPr>
+          <w:p>
+            <w:pPr>
+              <w:rPr>
+                <w:lang w:val="es-AR"/>
+              </w:rPr>
+            </w:pPr>
+            <w:r>
+              <w:rPr>
+                <w:lang w:val="es-AR"/>
+              </w:rPr>
+              <w:t>0</w:t>
+            </w:r>
+          </w:p>
+        </w:tc>
+        <w:tc>
+          <w:tcPr>
+            <w:tcW w:w="1559" w:type="dxa"/>
+          </w:tcPr>
+          <w:p>
+            <w:pPr>
+              <w:rPr>
+                <w:lang w:val="es-AR"/>
+              </w:rPr>
+            </w:pPr>
+            <w:r>
+              <w:rPr>
+                <w:lang w:val="es-AR"/>
+              </w:rPr>
+              <w:t>0</w:t>
+            </w:r>
+          </w:p>
+        </w:tc>
+      </w:tr>
+      <w:tr>
+        <w:tc>
+          <w:tcPr>
+            <w:tcW w:w="1558" w:type="dxa"/>
+          </w:tcPr>
+          <w:p>
+            <w:pPr>
+              <w:rPr>
+                <w:lang w:val="es-AR"/>
+              </w:rPr>
+            </w:pPr>
+            <w:r>
+              <w:rPr>
+                <w:lang w:val="es-AR"/>
+              </w:rPr>
+              <w:t>PI</w:t>
+            </w:r>
+          </w:p>
+        </w:tc>
+        <w:tc>
+          <w:tcPr>
+            <w:tcW w:w="1558" w:type="dxa"/>
+          </w:tcPr>
+          <w:p>
+            <w:pPr>
+              <w:rPr>
+                <w:lang w:val="es-AR"/>
+              </w:rPr>
+            </w:pPr>
+            <w:r>
+              <w:rPr>
+                <w:lang w:val="es-AR"/>
+              </w:rPr>
+              <w:t>0.10679</w:t>
+            </w:r>
+          </w:p>
+        </w:tc>
+        <w:tc>
+          <w:tcPr>
+            <w:tcW w:w="1558" w:type="dxa"/>
+          </w:tcPr>
+          <w:p>
+            <w:pPr>
+              <w:rPr>
+                <w:lang w:val="es-AR"/>
+              </w:rPr>
+            </w:pPr>
+            <w:r>
+              <w:rPr>
+                <w:lang w:val="es-AR"/>
+              </w:rPr>
+              <w:t>-0.099861</w:t>
+            </w:r>
+          </w:p>
+        </w:tc>
+        <w:tc>
+          <w:tcPr>
+            <w:tcW w:w="1558" w:type="dxa"/>
+          </w:tcPr>
+          <w:p>
+            <w:pPr>
+              <w:rPr>
+                <w:lang w:val="es-AR"/>
+              </w:rPr>
+            </w:pPr>
+            <w:r>
+              <w:rPr>
+                <w:lang w:val="es-AR"/>
+              </w:rPr>
+              <w:t>0</w:t>
+            </w:r>
+          </w:p>
+        </w:tc>
+        <w:tc>
+          <w:tcPr>
+            <w:tcW w:w="1559" w:type="dxa"/>
+          </w:tcPr>
+          <w:p>
+            <w:pPr>
+              <w:rPr>
+                <w:lang w:val="es-AR"/>
+              </w:rPr>
+            </w:pPr>
+            <w:r>
+              <w:rPr>
+                <w:lang w:val="es-AR"/>
+              </w:rPr>
+              <w:t>1</w:t>
+            </w:r>
+          </w:p>
+        </w:tc>
+        <w:tc>
+          <w:tcPr>
+            <w:tcW w:w="1559" w:type="dxa"/>
+          </w:tcPr>
+          <w:p>
+            <w:pPr>
+              <w:rPr>
+                <w:lang w:val="es-AR"/>
+              </w:rPr>
+            </w:pPr>
+            <w:r>
+              <w:rPr>
+                <w:lang w:val="es-AR"/>
+              </w:rPr>
+              <w:t>0</w:t>
+            </w:r>
+          </w:p>
+        </w:tc>
+      </w:tr>
+      <w:tr>
+        <w:tc>
+          <w:tcPr>
+            <w:tcW w:w="1558" w:type="dxa"/>
+          </w:tcPr>
+          <w:p>
+            <w:pPr>
+              <w:rPr>
+                <w:lang w:val="es-AR"/>
+              </w:rPr>
+            </w:pPr>
+            <w:r>
+              <w:rPr>
+                <w:lang w:val="es-AR"/>
+              </w:rPr>
+              <w:t>PID</w:t>
+            </w:r>
+          </w:p>
+        </w:tc>
+        <w:tc>
+          <w:tcPr>
+            <w:tcW w:w="1558" w:type="dxa"/>
+          </w:tcPr>
+          <w:p>
+            <w:pPr>
+              <w:rPr>
+                <w:lang w:val="es-AR"/>
+              </w:rPr>
+            </w:pPr>
+            <w:r>
+              <w:rPr>
+                <w:lang w:val="es-AR"/>
+              </w:rPr>
+              <w:t>0.76184</w:t>
+            </w:r>
+          </w:p>
+        </w:tc>
+        <w:tc>
+          <w:tcPr>
+            <w:tcW w:w="1558" w:type="dxa"/>
+          </w:tcPr>
+          <w:p>
+            <w:pPr>
+              <w:rPr>
+                <w:lang w:val="es-AR"/>
+              </w:rPr>
+            </w:pPr>
+            <w:r>
+              <w:rPr>
+                <w:lang w:val="es-AR"/>
+              </w:rPr>
+              <w:t>-1.2174</w:t>
+            </w:r>
+          </w:p>
+        </w:tc>
+        <w:tc>
+          <w:tcPr>
+            <w:tcW w:w="1558" w:type="dxa"/>
+          </w:tcPr>
+          <w:p>
+            <w:pPr>
+              <w:rPr>
+                <w:lang w:val="es-AR"/>
+              </w:rPr>
+            </w:pPr>
+            <w:r>
+              <w:rPr>
+                <w:lang w:val="es-AR"/>
+              </w:rPr>
+              <w:t>0.48631</w:t>
+            </w:r>
+          </w:p>
+        </w:tc>
+        <w:tc>
+          <w:tcPr>
+            <w:tcW w:w="1559" w:type="dxa"/>
+          </w:tcPr>
+          <w:p>
+            <w:pPr>
+              <w:rPr>
+                <w:lang w:val="es-AR"/>
+              </w:rPr>
+            </w:pPr>
+            <w:r>
+              <w:rPr>
+                <w:lang w:val="es-AR"/>
+              </w:rPr>
+              <w:t>0</w:t>
+            </w:r>
+          </w:p>
+        </w:tc>
+        <w:tc>
+          <w:tcPr>
+            <w:tcW w:w="1559" w:type="dxa"/>
+          </w:tcPr>
+          <w:p>
+            <w:pPr>
+              <w:rPr>
+                <w:lang w:val="es-AR"/>
+              </w:rPr>
+            </w:pPr>
+            <w:r>
+              <w:rPr>
+                <w:lang w:val="es-AR"/>
+              </w:rPr>
+              <w:t>1</w:t>
+            </w:r>
+          </w:p>
+        </w:tc>
+      </w:tr>
+    </w:tbl>
+    <w:p>
+      <w:pPr>
+        <w:rPr>
+          <w:lang w:val="es-AR"/>
+        </w:rPr>
+      </w:pPr>
+    </w:p>
+    <w:p>
+      <w:pPr>
+        <w:rPr>
+          <w:rFonts w:eastAsiaTheme="minorEastAsia"/>
+          <w:lang w:val="es-AR"/>
+        </w:rPr>
+      </w:pPr>
+      <w:r>
+        <w:rPr>
+          <w:lang w:val="es-AR"/>
+        </w:rPr>
+        <w:t>Con</w:t>
+      </w:r>
       <w:r>
         <w:rPr>
           <w:lang w:val="es-AR"/>
@@ -1486,21 +1963,28 @@
             <w:rFonts w:ascii="Cambria Math" w:hAnsi="Cambria Math"/>
             <w:lang w:val="es-AR"/>
           </w:rPr>
-          <m:t>=(10</m:t>
+          <m:t xml:space="preserve">=(10% , </m:t>
         </m:r>
         <m:r>
           <w:rPr>
             <w:rFonts w:ascii="Cambria Math" w:hAnsi="Cambria Math"/>
             <w:lang w:val="es-AR"/>
           </w:rPr>
-          <m:t>%</m:t>
+          <m:t>89.3556</m:t>
         </m:r>
         <m:r>
           <w:rPr>
             <w:rFonts w:ascii="Cambria Math" w:hAnsi="Cambria Math"/>
             <w:lang w:val="es-AR"/>
           </w:rPr>
-          <m:t xml:space="preserve"> , 88.4 rpm)</m:t>
+          <m:t xml:space="preserve"> </m:t>
+        </m:r>
+        <m:r>
+          <w:rPr>
+            <w:rFonts w:ascii="Cambria Math" w:hAnsi="Cambria Math"/>
+            <w:lang w:val="es-AR"/>
+          </w:rPr>
+          <m:t>rpm)</m:t>
         </m:r>
       </m:oMath>
       <w:r>
@@ -1510,6 +1994,95 @@
         </w:rPr>
         <w:t>.</w:t>
       </w:r>
+    </w:p>
+    <w:p>
+      <w:pPr>
+        <w:rPr>
+          <w:rFonts w:eastAsiaTheme="minorEastAsia"/>
+          <w:lang w:val="es-AR"/>
+        </w:rPr>
+      </w:pPr>
+    </w:p>
+    <w:p>
+      <w:pPr>
+        <w:rPr>
+          <w:lang w:val="es-AR"/>
+        </w:rPr>
+      </w:pPr>
+      <w:proofErr w:type="spellStart"/>
+      <w:proofErr w:type="gramStart"/>
+      <w:r>
+        <w:rPr>
+          <w:lang w:val="es-AR"/>
+        </w:rPr>
+        <w:t>ctesP</w:t>
+      </w:r>
+      <w:proofErr w:type="spellEnd"/>
+      <w:proofErr w:type="gramEnd"/>
+      <w:r>
+        <w:rPr>
+          <w:lang w:val="es-AR"/>
+        </w:rPr>
+        <w:t xml:space="preserve"> ={0.11481,0,0,0,0}</w:t>
+      </w:r>
+    </w:p>
+    <w:p>
+      <w:pPr>
+        <w:rPr>
+          <w:lang w:val="es-AR"/>
+        </w:rPr>
+      </w:pPr>
+      <w:proofErr w:type="spellStart"/>
+      <w:proofErr w:type="gramStart"/>
+      <w:r>
+        <w:rPr>
+          <w:lang w:val="es-AR"/>
+        </w:rPr>
+        <w:t>ctesPI</w:t>
+      </w:r>
+      <w:proofErr w:type="spellEnd"/>
+      <w:proofErr w:type="gramEnd"/>
+      <w:r>
+        <w:rPr>
+          <w:lang w:val="es-AR"/>
+        </w:rPr>
+        <w:t xml:space="preserve"> =</w:t>
+      </w:r>
+      <w:r>
+        <w:rPr>
+          <w:lang w:val="es-AR"/>
+        </w:rPr>
+        <w:t>{0.10679,-0.099861,0,1,0}</w:t>
+      </w:r>
+    </w:p>
+    <w:p>
+      <w:pPr>
+        <w:rPr>
+          <w:lang w:val="es-AR"/>
+        </w:rPr>
+      </w:pPr>
+      <w:proofErr w:type="spellStart"/>
+      <w:r>
+        <w:rPr>
+          <w:lang w:val="es-AR"/>
+        </w:rPr>
+        <w:t>ctesPID</w:t>
+      </w:r>
+      <w:proofErr w:type="spellEnd"/>
+      <w:r>
+        <w:rPr>
+          <w:lang w:val="es-AR"/>
+        </w:rPr>
+        <w:t xml:space="preserve"> =</w:t>
+      </w:r>
+      <w:r>
+        <w:rPr>
+          <w:lang w:val="es-AR"/>
+        </w:rPr>
+        <w:t>{0.76184,-1.2174,0.48631,0,1}</w:t>
+      </w:r>
+      <w:bookmarkStart w:id="1" w:name="_GoBack"/>
+      <w:bookmarkEnd w:id="1"/>
     </w:p>
     <w:sectPr>
       <w:pgSz w:w="12240" w:h="15840"/>
@@ -1943,7 +2516,6 @@
   <w:style w:type="character" w:default="1" w:styleId="Fuentedeprrafopredeter">
     <w:name w:val="Default Paragraph Font"/>
     <w:uiPriority w:val="1"/>
-    <w:semiHidden/>
     <w:unhideWhenUsed/>
   </w:style>
   <w:style w:type="table" w:default="1" w:styleId="Tablanormal">
@@ -2008,6 +2580,32 @@
     <w:rPr>
       <w:color w:val="808080"/>
     </w:rPr>
+  </w:style>
+  <w:style w:type="table" w:styleId="Tablaconcuadrcula">
+    <w:name w:val="Table Grid"/>
+    <w:basedOn w:val="Tablanormal"/>
+    <w:uiPriority w:val="39"/>
+    <w:rsid w:val="00962C04"/>
+    <w:pPr>
+      <w:spacing w:after="0" w:line="240" w:lineRule="auto"/>
+    </w:pPr>
+    <w:tblPr>
+      <w:tblInd w:w="0" w:type="dxa"/>
+      <w:tblBorders>
+        <w:top w:val="single" w:sz="4" w:space="0" w:color="auto"/>
+        <w:left w:val="single" w:sz="4" w:space="0" w:color="auto"/>
+        <w:bottom w:val="single" w:sz="4" w:space="0" w:color="auto"/>
+        <w:right w:val="single" w:sz="4" w:space="0" w:color="auto"/>
+        <w:insideH w:val="single" w:sz="4" w:space="0" w:color="auto"/>
+        <w:insideV w:val="single" w:sz="4" w:space="0" w:color="auto"/>
+      </w:tblBorders>
+      <w:tblCellMar>
+        <w:top w:w="0" w:type="dxa"/>
+        <w:left w:w="108" w:type="dxa"/>
+        <w:bottom w:w="0" w:type="dxa"/>
+        <w:right w:w="108" w:type="dxa"/>
+      </w:tblCellMar>
+    </w:tblPr>
   </w:style>
 </w:styles>
 </file>
@@ -2278,7 +2876,7 @@
 </file>
 
 <file path=customXml/itemProps1.xml><?xml version="1.0" encoding="utf-8"?>
-<ds:datastoreItem xmlns:ds="http://schemas.openxmlformats.org/officeDocument/2006/customXml" ds:itemID="{B05E19AF-6906-48CF-9F83-158CCF4055BA}">
+<ds:datastoreItem xmlns:ds="http://schemas.openxmlformats.org/officeDocument/2006/customXml" ds:itemID="{258C7D54-2A3F-41D0-94AB-D3D97669171C}">
   <ds:schemaRefs>
     <ds:schemaRef ds:uri="http://schemas.openxmlformats.org/officeDocument/2006/bibliography"/>
   </ds:schemaRefs>

</xml_diff>